<commit_message>
Final Year project files added
</commit_message>
<xml_diff>
--- a/04 Reports/Project Proposal/22069006_Manish_Dhamala_FYP_Proposal.docx
+++ b/04 Reports/Project Proposal/22069006_Manish_Dhamala_FYP_Proposal.docx
@@ -1,7 +1,7 @@
 
 <file path=word/document.xml><?xml version="1.0" encoding="utf-8"?>
 <w:document xmlns:wpc="http://schemas.microsoft.com/office/word/2010/wordprocessingCanvas" xmlns:cx="http://schemas.microsoft.com/office/drawing/2014/chartex" xmlns:cx1="http://schemas.microsoft.com/office/drawing/2015/9/8/chartex" xmlns:cx2="http://schemas.microsoft.com/office/drawing/2015/10/21/chartex" xmlns:cx3="http://schemas.microsoft.com/office/drawing/2016/5/9/chartex" xmlns:cx4="http://schemas.microsoft.com/office/drawing/2016/5/10/chartex" xmlns:cx5="http://schemas.microsoft.com/office/drawing/2016/5/11/chartex" xmlns:cx6="http://schemas.microsoft.com/office/drawing/2016/5/12/chartex" xmlns:cx7="http://schemas.microsoft.com/office/drawing/2016/5/13/chartex" xmlns:cx8="http://schemas.microsoft.com/office/drawing/2016/5/14/chartex" xmlns:mc="http://schemas.openxmlformats.org/markup-compatibility/2006" xmlns:aink="http://schemas.microsoft.com/office/drawing/2016/ink" xmlns:am3d="http://schemas.microsoft.com/office/drawing/2017/model3d" xmlns:o="urn:schemas-microsoft-com:office:office" xmlns:oel="http://schemas.microsoft.com/office/2019/extlst" xmlns:r="http://schemas.openxmlformats.org/officeDocument/2006/relationships" xmlns:m="http://schemas.openxmlformats.org/officeDocument/2006/math" xmlns:v="urn:schemas-microsoft-com:vml" xmlns:wp14="http://schemas.microsoft.com/office/word/2010/wordprocessingDrawing" xmlns:wp="http://schemas.openxmlformats.org/drawingml/2006/wordprocessingDrawing" xmlns:w10="urn:schemas-microsoft-com:office:word" xmlns:w="http://schemas.openxmlformats.org/wordprocessingml/2006/main" xmlns:w14="http://schemas.microsoft.com/office/word/2010/wordml" xmlns:w15="http://schemas.microsoft.com/office/word/2012/wordml" xmlns:w16cex="http://schemas.microsoft.com/office/word/2018/wordml/cex" xmlns:w16cid="http://schemas.microsoft.com/office/word/2016/wordml/cid" xmlns:w16="http://schemas.microsoft.com/office/word/2018/wordml" xmlns:w16du="http://schemas.microsoft.com/office/word/2023/wordml/word16du" xmlns:w16sdtdh="http://schemas.microsoft.com/office/word/2020/wordml/sdtdatahash" xmlns:w16se="http://schemas.microsoft.com/office/word/2015/wordml/symex" xmlns:wpg="http://schemas.microsoft.com/office/word/2010/wordprocessingGroup" xmlns:wpi="http://schemas.microsoft.com/office/word/2010/wordprocessingInk" xmlns:wne="http://schemas.microsoft.com/office/word/2006/wordml" xmlns:wps="http://schemas.microsoft.com/office/word/2010/wordprocessingShape" mc:Ignorable="w14 w15 w16se w16cid w16 w16cex w16sdtdh w16du wp14">
-  <w:background w:color="FFFFFF" w:themeColor="background1"/>
+  <w:background w:color="F2F2F2" w:themeColor="background1" w:themeShade="F2"/>
   <w:body>
     <w:p>
       <w:pPr>
@@ -30,7 +30,7 @@
           <w:noProof/>
         </w:rPr>
         <w:drawing>
-          <wp:anchor distT="0" distB="0" distL="114300" distR="114300" simplePos="0" relativeHeight="251670528" behindDoc="1" locked="0" layoutInCell="1" allowOverlap="1" wp14:anchorId="112F8156" wp14:editId="1921561E">
+          <wp:anchor distT="0" distB="0" distL="114300" distR="114300" simplePos="0" relativeHeight="251670528" behindDoc="1" locked="0" layoutInCell="1" allowOverlap="1" wp14:anchorId="112F8156" wp14:editId="2154FAFC">
             <wp:simplePos x="0" y="0"/>
             <wp:positionH relativeFrom="column">
               <wp:posOffset>4083685</wp:posOffset>
@@ -106,7 +106,7 @@
           <w:szCs w:val="60"/>
         </w:rPr>
         <w:drawing>
-          <wp:anchor distT="0" distB="0" distL="114300" distR="114300" simplePos="0" relativeHeight="251671552" behindDoc="1" locked="0" layoutInCell="1" allowOverlap="1" wp14:anchorId="0DA61E03" wp14:editId="0D15D1E1">
+          <wp:anchor distT="0" distB="0" distL="114300" distR="114300" simplePos="0" relativeHeight="251671552" behindDoc="1" locked="0" layoutInCell="1" allowOverlap="1" wp14:anchorId="0DA61E03" wp14:editId="70A91344">
             <wp:simplePos x="0" y="0"/>
             <wp:positionH relativeFrom="margin">
               <wp:align>center</wp:align>
@@ -1714,7 +1714,21 @@
                 <w:rStyle w:val="Hyperlink"/>
                 <w:noProof/>
               </w:rPr>
-              <w:t>6. Resource Requirements</w:t>
+              <w:t>6. Resourc</w:t>
+            </w:r>
+            <w:r>
+              <w:rPr>
+                <w:rStyle w:val="Hyperlink"/>
+                <w:noProof/>
+              </w:rPr>
+              <w:t>e</w:t>
+            </w:r>
+            <w:r>
+              <w:rPr>
+                <w:rStyle w:val="Hyperlink"/>
+                <w:noProof/>
+              </w:rPr>
+              <w:t xml:space="preserve"> Requirements</w:t>
             </w:r>
             <w:r>
               <w:rPr>
@@ -3030,6 +3044,7 @@
       </w:pPr>
       <w:bookmarkStart w:id="3" w:name="_Toc175488948"/>
       <w:bookmarkStart w:id="4" w:name="_Toc175690013"/>
+      <w:bookmarkStart w:id="5" w:name="_Hlk187066533"/>
       <w:r>
         <w:lastRenderedPageBreak/>
         <w:t>Problem S</w:t>
@@ -3291,13 +3306,13 @@
           <w:numId w:val="1"/>
         </w:numPr>
       </w:pPr>
-      <w:bookmarkStart w:id="5" w:name="_Toc175488949"/>
-      <w:bookmarkStart w:id="6" w:name="_Toc175690014"/>
+      <w:bookmarkStart w:id="6" w:name="_Toc175488949"/>
+      <w:bookmarkStart w:id="7" w:name="_Toc175690014"/>
       <w:r>
         <w:t>Project as Solution</w:t>
       </w:r>
-      <w:bookmarkEnd w:id="5"/>
       <w:bookmarkEnd w:id="6"/>
+      <w:bookmarkEnd w:id="7"/>
     </w:p>
     <w:p>
       <w:pPr>
@@ -3452,6 +3467,7 @@
         <w:t>.</w:t>
       </w:r>
     </w:p>
+    <w:bookmarkEnd w:id="5"/>
     <w:p>
       <w:pPr>
         <w:rPr>
@@ -3470,8 +3486,9 @@
       <w:pPr>
         <w:pStyle w:val="Heading1"/>
       </w:pPr>
-      <w:bookmarkStart w:id="7" w:name="_Toc175488950"/>
-      <w:bookmarkStart w:id="8" w:name="_Toc175690015"/>
+      <w:bookmarkStart w:id="8" w:name="_Toc175488950"/>
+      <w:bookmarkStart w:id="9" w:name="_Toc175690015"/>
+      <w:bookmarkStart w:id="10" w:name="_Hlk187066831"/>
       <w:r>
         <w:lastRenderedPageBreak/>
         <w:t>2.</w:t>
@@ -3482,8 +3499,8 @@
       <w:r>
         <w:t>Aims and Objectives</w:t>
       </w:r>
-      <w:bookmarkEnd w:id="7"/>
       <w:bookmarkEnd w:id="8"/>
+      <w:bookmarkEnd w:id="9"/>
     </w:p>
     <w:p>
       <w:pPr>
@@ -3736,6 +3753,7 @@
         <w:t xml:space="preserve"> to enhance user experience, even on slower internet connections.</w:t>
       </w:r>
     </w:p>
+    <w:bookmarkEnd w:id="10"/>
     <w:p/>
     <w:p/>
     <w:p/>
@@ -3748,29 +3766,30 @@
       <w:pPr>
         <w:pStyle w:val="Heading1"/>
       </w:pPr>
-      <w:bookmarkStart w:id="9" w:name="_Toc175488951"/>
-      <w:bookmarkStart w:id="10" w:name="_Toc175690016"/>
+      <w:bookmarkStart w:id="11" w:name="_Toc175488951"/>
+      <w:bookmarkStart w:id="12" w:name="_Toc175690016"/>
+      <w:bookmarkStart w:id="13" w:name="_Hlk187068121"/>
       <w:r>
         <w:lastRenderedPageBreak/>
         <w:t>3. Expected Outcomes and Deliverables</w:t>
       </w:r>
-      <w:bookmarkEnd w:id="9"/>
-      <w:bookmarkEnd w:id="10"/>
-    </w:p>
-    <w:p>
-      <w:pPr>
-        <w:pStyle w:val="Heading2"/>
-      </w:pPr>
-      <w:bookmarkStart w:id="11" w:name="_Toc175488952"/>
-      <w:bookmarkStart w:id="12" w:name="_Toc175690017"/>
-      <w:r>
-        <w:t xml:space="preserve">3.1 </w:t>
-      </w:r>
-      <w:r>
-        <w:t>Expected Outcomes</w:t>
-      </w:r>
       <w:bookmarkEnd w:id="11"/>
       <w:bookmarkEnd w:id="12"/>
+    </w:p>
+    <w:p>
+      <w:pPr>
+        <w:pStyle w:val="Heading2"/>
+      </w:pPr>
+      <w:bookmarkStart w:id="14" w:name="_Toc175488952"/>
+      <w:bookmarkStart w:id="15" w:name="_Toc175690017"/>
+      <w:r>
+        <w:t xml:space="preserve">3.1 </w:t>
+      </w:r>
+      <w:r>
+        <w:t>Expected Outcomes</w:t>
+      </w:r>
+      <w:bookmarkEnd w:id="14"/>
+      <w:bookmarkEnd w:id="15"/>
     </w:p>
     <w:p>
       <w:pPr>
@@ -3921,16 +3940,16 @@
       <w:pPr>
         <w:pStyle w:val="Heading2"/>
       </w:pPr>
-      <w:bookmarkStart w:id="13" w:name="_Toc175488953"/>
-      <w:bookmarkStart w:id="14" w:name="_Toc175690018"/>
+      <w:bookmarkStart w:id="16" w:name="_Toc175488953"/>
+      <w:bookmarkStart w:id="17" w:name="_Toc175690018"/>
       <w:r>
         <w:t xml:space="preserve">3.2 </w:t>
       </w:r>
       <w:r>
         <w:t>Deliverables</w:t>
       </w:r>
-      <w:bookmarkEnd w:id="13"/>
-      <w:bookmarkEnd w:id="14"/>
+      <w:bookmarkEnd w:id="16"/>
+      <w:bookmarkEnd w:id="17"/>
     </w:p>
     <w:p>
       <w:pPr>
@@ -4081,6 +4100,7 @@
         <w:t>the application.</w:t>
       </w:r>
     </w:p>
+    <w:bookmarkEnd w:id="13"/>
     <w:p>
       <w:pPr>
         <w:rPr>
@@ -4099,26 +4119,26 @@
       <w:pPr>
         <w:pStyle w:val="Heading1"/>
       </w:pPr>
-      <w:bookmarkStart w:id="15" w:name="_Toc175488954"/>
-      <w:bookmarkStart w:id="16" w:name="_Toc175690019"/>
+      <w:bookmarkStart w:id="18" w:name="_Toc175488954"/>
+      <w:bookmarkStart w:id="19" w:name="_Toc175690019"/>
       <w:r>
         <w:lastRenderedPageBreak/>
         <w:t>4. Project Risks, Threats and Contingency Plans</w:t>
       </w:r>
-      <w:bookmarkEnd w:id="15"/>
-      <w:bookmarkEnd w:id="16"/>
+      <w:bookmarkEnd w:id="18"/>
+      <w:bookmarkEnd w:id="19"/>
     </w:p>
     <w:p>
       <w:pPr>
         <w:pStyle w:val="Heading2"/>
       </w:pPr>
-      <w:bookmarkStart w:id="17" w:name="_Toc175488955"/>
-      <w:bookmarkStart w:id="18" w:name="_Toc175690020"/>
+      <w:bookmarkStart w:id="20" w:name="_Toc175488955"/>
+      <w:bookmarkStart w:id="21" w:name="_Toc175690020"/>
       <w:r>
         <w:t>4.1 Risks and Threats</w:t>
       </w:r>
-      <w:bookmarkEnd w:id="17"/>
-      <w:bookmarkEnd w:id="18"/>
+      <w:bookmarkEnd w:id="20"/>
+      <w:bookmarkEnd w:id="21"/>
     </w:p>
     <w:p>
       <w:pPr>
@@ -4294,16 +4314,16 @@
       <w:pPr>
         <w:pStyle w:val="Heading2"/>
       </w:pPr>
-      <w:bookmarkStart w:id="19" w:name="_Toc175488956"/>
-      <w:bookmarkStart w:id="20" w:name="_Toc175690021"/>
+      <w:bookmarkStart w:id="22" w:name="_Toc175488956"/>
+      <w:bookmarkStart w:id="23" w:name="_Toc175690021"/>
       <w:r>
         <w:t xml:space="preserve">4.2 </w:t>
       </w:r>
       <w:r>
         <w:t>Contingency Plans</w:t>
       </w:r>
-      <w:bookmarkEnd w:id="19"/>
-      <w:bookmarkEnd w:id="20"/>
+      <w:bookmarkEnd w:id="22"/>
+      <w:bookmarkEnd w:id="23"/>
     </w:p>
     <w:p>
       <w:pPr>
@@ -4484,26 +4504,26 @@
       <w:pPr>
         <w:pStyle w:val="Heading1"/>
       </w:pPr>
-      <w:bookmarkStart w:id="21" w:name="_Toc175488957"/>
-      <w:bookmarkStart w:id="22" w:name="_Toc175690022"/>
+      <w:bookmarkStart w:id="24" w:name="_Toc175488957"/>
+      <w:bookmarkStart w:id="25" w:name="_Toc175690022"/>
       <w:r>
         <w:lastRenderedPageBreak/>
         <w:t>5. Methodology</w:t>
       </w:r>
-      <w:bookmarkEnd w:id="21"/>
-      <w:bookmarkEnd w:id="22"/>
+      <w:bookmarkEnd w:id="24"/>
+      <w:bookmarkEnd w:id="25"/>
     </w:p>
     <w:p>
       <w:pPr>
         <w:pStyle w:val="Heading2"/>
       </w:pPr>
-      <w:bookmarkStart w:id="23" w:name="_Toc175488958"/>
-      <w:bookmarkStart w:id="24" w:name="_Toc175690023"/>
+      <w:bookmarkStart w:id="26" w:name="_Toc175488958"/>
+      <w:bookmarkStart w:id="27" w:name="_Toc175690023"/>
       <w:r>
         <w:t>5.1 Software Development Life Cycle (SDLC)</w:t>
       </w:r>
-      <w:bookmarkEnd w:id="23"/>
-      <w:bookmarkEnd w:id="24"/>
+      <w:bookmarkEnd w:id="26"/>
+      <w:bookmarkEnd w:id="27"/>
     </w:p>
     <w:p>
       <w:pPr>
@@ -4618,7 +4638,7 @@
                               <w:pStyle w:val="Caption"/>
                               <w:ind w:firstLine="720"/>
                             </w:pPr>
-                            <w:bookmarkStart w:id="25" w:name="_Toc175690031"/>
+                            <w:bookmarkStart w:id="28" w:name="_Toc175690031"/>
                             <w:r>
                               <w:t xml:space="preserve">Figure </w:t>
                             </w:r>
@@ -4643,7 +4663,7 @@
                             <w:r>
                               <w:t>: Software Development Life Cycle (SDLC)</w:t>
                             </w:r>
-                            <w:bookmarkEnd w:id="25"/>
+                            <w:bookmarkEnd w:id="28"/>
                           </w:p>
                         </w:txbxContent>
                       </wps:txbx>
@@ -5333,8 +5353,8 @@
       <w:pPr>
         <w:pStyle w:val="Heading2"/>
       </w:pPr>
-      <w:bookmarkStart w:id="27" w:name="_Toc175488959"/>
-      <w:bookmarkStart w:id="28" w:name="_Toc175690024"/>
+      <w:bookmarkStart w:id="29" w:name="_Toc175488959"/>
+      <w:bookmarkStart w:id="30" w:name="_Toc175690024"/>
       <w:r>
         <w:lastRenderedPageBreak/>
         <w:t xml:space="preserve">5.2 Selected Methodology (Incremental </w:t>
@@ -5345,8 +5365,8 @@
       <w:r>
         <w:t>)</w:t>
       </w:r>
-      <w:bookmarkEnd w:id="27"/>
-      <w:bookmarkEnd w:id="28"/>
+      <w:bookmarkEnd w:id="29"/>
+      <w:bookmarkEnd w:id="30"/>
     </w:p>
     <w:p>
       <w:pPr>
@@ -5611,7 +5631,7 @@
         <w:pStyle w:val="Caption"/>
         <w:ind w:left="2880" w:firstLine="720"/>
       </w:pPr>
-      <w:bookmarkStart w:id="29" w:name="_Toc175690032"/>
+      <w:bookmarkStart w:id="31" w:name="_Toc175690032"/>
       <w:r>
         <w:t xml:space="preserve">Figure </w:t>
       </w:r>
@@ -5636,7 +5656,7 @@
       <w:r>
         <w:t>: Incremental model</w:t>
       </w:r>
-      <w:bookmarkEnd w:id="29"/>
+      <w:bookmarkEnd w:id="31"/>
     </w:p>
     <w:p>
       <w:pPr>
@@ -6038,8 +6058,8 @@
       <w:pPr>
         <w:pStyle w:val="Heading1"/>
       </w:pPr>
-      <w:bookmarkStart w:id="30" w:name="_Toc175488960"/>
-      <w:bookmarkStart w:id="31" w:name="_Toc175690025"/>
+      <w:bookmarkStart w:id="32" w:name="_Toc175488960"/>
+      <w:bookmarkStart w:id="33" w:name="_Toc175690025"/>
       <w:r>
         <w:lastRenderedPageBreak/>
         <w:t>6.</w:t>
@@ -6047,8 +6067,8 @@
       <w:r>
         <w:t xml:space="preserve"> Resource Requirements</w:t>
       </w:r>
-      <w:bookmarkEnd w:id="30"/>
-      <w:bookmarkEnd w:id="31"/>
+      <w:bookmarkEnd w:id="32"/>
+      <w:bookmarkEnd w:id="33"/>
     </w:p>
     <w:p>
       <w:pPr>
@@ -6595,8 +6615,8 @@
       <w:pPr>
         <w:pStyle w:val="Heading1"/>
       </w:pPr>
-      <w:bookmarkStart w:id="32" w:name="_Toc175488961"/>
-      <w:bookmarkStart w:id="33" w:name="_Toc175690026"/>
+      <w:bookmarkStart w:id="34" w:name="_Toc175488961"/>
+      <w:bookmarkStart w:id="35" w:name="_Toc175690026"/>
       <w:r>
         <w:lastRenderedPageBreak/>
         <w:t>7.</w:t>
@@ -6607,8 +6627,8 @@
       <w:r>
         <w:t>Work Break Down Structure</w:t>
       </w:r>
-      <w:bookmarkEnd w:id="32"/>
-      <w:bookmarkEnd w:id="33"/>
+      <w:bookmarkEnd w:id="34"/>
+      <w:bookmarkEnd w:id="35"/>
     </w:p>
     <w:p>
       <w:pPr>
@@ -6740,7 +6760,7 @@
         <w:pStyle w:val="Caption"/>
         <w:ind w:left="2160" w:firstLine="720"/>
       </w:pPr>
-      <w:bookmarkStart w:id="34" w:name="_Toc175690033"/>
+      <w:bookmarkStart w:id="36" w:name="_Toc175690033"/>
       <w:r>
         <w:t xml:space="preserve">Figure </w:t>
       </w:r>
@@ -6765,7 +6785,7 @@
       <w:r>
         <w:t>: Work Break Down Structure (WBS)</w:t>
       </w:r>
-      <w:bookmarkEnd w:id="34"/>
+      <w:bookmarkEnd w:id="36"/>
     </w:p>
     <w:p>
       <w:r>
@@ -6828,14 +6848,14 @@
       <w:pPr>
         <w:pStyle w:val="Heading1"/>
       </w:pPr>
-      <w:bookmarkStart w:id="35" w:name="_Toc175488962"/>
-      <w:bookmarkStart w:id="36" w:name="_Toc175690027"/>
+      <w:bookmarkStart w:id="37" w:name="_Toc175488962"/>
+      <w:bookmarkStart w:id="38" w:name="_Toc175690027"/>
       <w:r>
         <w:lastRenderedPageBreak/>
         <w:t>8. Milestones</w:t>
       </w:r>
-      <w:bookmarkEnd w:id="35"/>
-      <w:bookmarkEnd w:id="36"/>
+      <w:bookmarkEnd w:id="37"/>
+      <w:bookmarkEnd w:id="38"/>
     </w:p>
     <w:p>
       <w:pPr>
@@ -7050,7 +7070,7 @@
                                 <w:lang w:val="en-GB" w:eastAsia="en-GB"/>
                               </w:rPr>
                             </w:pPr>
-                            <w:bookmarkStart w:id="37" w:name="_Toc175690034"/>
+                            <w:bookmarkStart w:id="39" w:name="_Toc175690034"/>
                             <w:r>
                               <w:t xml:space="preserve">Figure </w:t>
                             </w:r>
@@ -7075,7 +7095,7 @@
                             <w:r>
                               <w:t>: Milestones</w:t>
                             </w:r>
-                            <w:bookmarkEnd w:id="37"/>
+                            <w:bookmarkEnd w:id="39"/>
                           </w:p>
                         </w:txbxContent>
                       </wps:txbx>
@@ -7305,14 +7325,14 @@
       <w:pPr>
         <w:pStyle w:val="Heading1"/>
       </w:pPr>
-      <w:bookmarkStart w:id="39" w:name="_Toc175488963"/>
-      <w:bookmarkStart w:id="40" w:name="_Toc175690028"/>
+      <w:bookmarkStart w:id="40" w:name="_Toc175488963"/>
+      <w:bookmarkStart w:id="41" w:name="_Toc175690028"/>
       <w:r>
         <w:lastRenderedPageBreak/>
         <w:t>9. Gantt Chart</w:t>
       </w:r>
-      <w:bookmarkEnd w:id="39"/>
       <w:bookmarkEnd w:id="40"/>
+      <w:bookmarkEnd w:id="41"/>
     </w:p>
     <w:p>
       <w:pPr>
@@ -7493,7 +7513,7 @@
                                 <w:lang w:val="en-GB" w:eastAsia="en-GB"/>
                               </w:rPr>
                             </w:pPr>
-                            <w:bookmarkStart w:id="41" w:name="_Toc175690035"/>
+                            <w:bookmarkStart w:id="42" w:name="_Toc175690035"/>
                             <w:r>
                               <w:t xml:space="preserve">Figure </w:t>
                             </w:r>
@@ -7518,7 +7538,7 @@
                             <w:r>
                               <w:t>: Gantt Chart</w:t>
                             </w:r>
-                            <w:bookmarkEnd w:id="41"/>
+                            <w:bookmarkEnd w:id="42"/>
                           </w:p>
                         </w:txbxContent>
                       </wps:txbx>
@@ -13601,8 +13621,10 @@
   <w:rsids>
     <w:rsidRoot w:val="00292024"/>
     <w:rsid w:val="000137D5"/>
+    <w:rsid w:val="0007003A"/>
     <w:rsid w:val="00292024"/>
     <w:rsid w:val="00340EF8"/>
+    <w:rsid w:val="004E70DB"/>
     <w:rsid w:val="00955087"/>
     <w:rsid w:val="00AC677A"/>
     <w:rsid w:val="00B61D3F"/>

</xml_diff>